<commit_message>
Module 7. Project 3. Reccomendataions
</commit_message>
<xml_diff>
--- a/Project2Mod5.docx
+++ b/Project2Mod5.docx
@@ -1629,17 +1629,122 @@
                 <w:sz w:val="22"/>
                 <w:szCs w:val="22"/>
               </w:rPr>
-              <w:t>Identify development requirements for server side, client, and Development tools.</w:t>
-            </w:r>
-            <w:bookmarkStart w:id="6" w:name="_GoBack"/>
-            <w:bookmarkEnd w:id="6"/>
-            <w:r>
-              <w:rPr>
-                <w:rFonts w:asciiTheme="majorHAnsi" w:hAnsiTheme="majorHAnsi" w:cstheme="majorHAnsi"/>
-                <w:sz w:val="22"/>
-                <w:szCs w:val="22"/>
-              </w:rPr>
-              <w:t xml:space="preserve"> </w:t>
+              <w:t xml:space="preserve">Identify development requirements for server side, client, and Development tools. </w:t>
+            </w:r>
+          </w:p>
+        </w:tc>
+      </w:tr>
+      <w:tr>
+        <w:tc>
+          <w:tcPr>
+            <w:tcW w:w="978" w:type="dxa"/>
+            <w:tcMar>
+              <w:left w:w="115" w:type="dxa"/>
+              <w:right w:w="115" w:type="dxa"/>
+            </w:tcMar>
+          </w:tcPr>
+          <w:p>
+            <w:pPr>
+              <w:suppressAutoHyphens/>
+              <w:contextualSpacing/>
+              <w:jc w:val="center"/>
+              <w:rPr>
+                <w:rFonts w:asciiTheme="majorHAnsi" w:hAnsiTheme="majorHAnsi" w:cstheme="majorHAnsi"/>
+                <w:sz w:val="22"/>
+                <w:szCs w:val="22"/>
+              </w:rPr>
+            </w:pPr>
+            <w:r>
+              <w:rPr>
+                <w:rFonts w:asciiTheme="majorHAnsi" w:hAnsiTheme="majorHAnsi" w:cstheme="majorHAnsi"/>
+                <w:sz w:val="22"/>
+                <w:szCs w:val="22"/>
+              </w:rPr>
+              <w:t>1.2</w:t>
+            </w:r>
+          </w:p>
+        </w:tc>
+        <w:tc>
+          <w:tcPr>
+            <w:tcW w:w="1530" w:type="dxa"/>
+            <w:tcMar>
+              <w:left w:w="115" w:type="dxa"/>
+              <w:right w:w="115" w:type="dxa"/>
+            </w:tcMar>
+          </w:tcPr>
+          <w:p>
+            <w:pPr>
+              <w:suppressAutoHyphens/>
+              <w:contextualSpacing/>
+              <w:rPr>
+                <w:rFonts w:asciiTheme="majorHAnsi" w:hAnsiTheme="majorHAnsi" w:cstheme="majorHAnsi"/>
+                <w:sz w:val="22"/>
+                <w:szCs w:val="22"/>
+              </w:rPr>
+            </w:pPr>
+            <w:r>
+              <w:rPr>
+                <w:rFonts w:asciiTheme="majorHAnsi" w:hAnsiTheme="majorHAnsi" w:cstheme="majorHAnsi"/>
+                <w:sz w:val="22"/>
+                <w:szCs w:val="22"/>
+              </w:rPr>
+              <w:t>2/23/2020</w:t>
+            </w:r>
+          </w:p>
+        </w:tc>
+        <w:tc>
+          <w:tcPr>
+            <w:tcW w:w="1725" w:type="dxa"/>
+            <w:tcMar>
+              <w:left w:w="115" w:type="dxa"/>
+              <w:right w:w="115" w:type="dxa"/>
+            </w:tcMar>
+          </w:tcPr>
+          <w:p>
+            <w:pPr>
+              <w:suppressAutoHyphens/>
+              <w:contextualSpacing/>
+              <w:rPr>
+                <w:rFonts w:asciiTheme="majorHAnsi" w:hAnsiTheme="majorHAnsi" w:cstheme="majorHAnsi"/>
+                <w:sz w:val="22"/>
+                <w:szCs w:val="22"/>
+              </w:rPr>
+            </w:pPr>
+            <w:r>
+              <w:rPr>
+                <w:rFonts w:asciiTheme="majorHAnsi" w:hAnsiTheme="majorHAnsi" w:cstheme="majorHAnsi"/>
+                <w:sz w:val="22"/>
+                <w:szCs w:val="22"/>
+              </w:rPr>
+              <w:t>Stephen</w:t>
+            </w:r>
+          </w:p>
+        </w:tc>
+        <w:tc>
+          <w:tcPr>
+            <w:tcW w:w="5109" w:type="dxa"/>
+            <w:tcMar>
+              <w:left w:w="115" w:type="dxa"/>
+              <w:right w:w="115" w:type="dxa"/>
+            </w:tcMar>
+          </w:tcPr>
+          <w:p>
+            <w:pPr>
+              <w:suppressAutoHyphens/>
+              <w:contextualSpacing/>
+              <w:rPr>
+                <w:rFonts w:asciiTheme="majorHAnsi" w:hAnsiTheme="majorHAnsi" w:cstheme="majorHAnsi"/>
+                <w:sz w:val="22"/>
+                <w:szCs w:val="22"/>
+              </w:rPr>
+            </w:pPr>
+            <w:r>
+              <w:rPr>
+                <w:rFonts w:asciiTheme="majorHAnsi" w:hAnsiTheme="majorHAnsi" w:cstheme="majorHAnsi"/>
+                <w:sz w:val="22"/>
+                <w:szCs w:val="22"/>
+              </w:rPr>
+              <w:t>Recommendations</w:t>
             </w:r>
           </w:p>
         </w:tc>
@@ -1705,10 +1810,10 @@
         <w:br w:type="page"/>
       </w:r>
     </w:p>
-    <w:bookmarkStart w:id="7" w:name="_3znysh7" w:colFirst="0" w:colLast="0"/>
-    <w:bookmarkStart w:id="8" w:name="_sbfa50wo7nsh" w:colFirst="0" w:colLast="0"/>
+    <w:bookmarkStart w:id="6" w:name="_3znysh7" w:colFirst="0" w:colLast="0"/>
+    <w:bookmarkStart w:id="7" w:name="_sbfa50wo7nsh" w:colFirst="0" w:colLast="0"/>
+    <w:bookmarkEnd w:id="6"/>
     <w:bookmarkEnd w:id="7"/>
-    <w:bookmarkEnd w:id="8"/>
     <w:p>
       <w:pPr>
         <w:pStyle w:val="Heading2"/>
@@ -1809,8 +1914,8 @@
         </w:rPr>
       </w:pPr>
     </w:p>
-    <w:bookmarkStart w:id="9" w:name="_2et92p0" w:colFirst="0" w:colLast="0"/>
-    <w:bookmarkEnd w:id="9"/>
+    <w:bookmarkStart w:id="8" w:name="_2et92p0" w:colFirst="0" w:colLast="0"/>
+    <w:bookmarkEnd w:id="8"/>
     <w:p>
       <w:pPr>
         <w:pStyle w:val="Heading2"/>
@@ -2011,95 +2116,95 @@
         </w:rPr>
       </w:pPr>
     </w:p>
-    <w:bookmarkStart w:id="10" w:name="_ilbxbyevv6b6" w:colFirst="0" w:colLast="0"/>
+    <w:bookmarkStart w:id="9" w:name="_ilbxbyevv6b6" w:colFirst="0" w:colLast="0"/>
+    <w:bookmarkEnd w:id="9"/>
+    <w:p>
+      <w:pPr>
+        <w:pStyle w:val="Heading2"/>
+        <w:suppressAutoHyphens/>
+        <w:contextualSpacing/>
+        <w:rPr>
+          <w:rFonts w:asciiTheme="majorHAnsi" w:hAnsiTheme="majorHAnsi" w:cstheme="majorHAnsi"/>
+        </w:rPr>
+      </w:pPr>
+      <w:r>
+        <w:rPr>
+          <w:rFonts w:asciiTheme="majorHAnsi" w:hAnsiTheme="majorHAnsi" w:cstheme="majorHAnsi"/>
+        </w:rPr>
+        <w:fldChar w:fldCharType="begin"/>
+      </w:r>
+      <w:r>
+        <w:rPr>
+          <w:rFonts w:asciiTheme="majorHAnsi" w:hAnsiTheme="majorHAnsi" w:cstheme="majorHAnsi"/>
+        </w:rPr>
+        <w:instrText xml:space="preserve"> HYPERLINK \l "_ilbxbyevv6b6" \h </w:instrText>
+      </w:r>
+      <w:r>
+        <w:rPr>
+          <w:rFonts w:asciiTheme="majorHAnsi" w:hAnsiTheme="majorHAnsi" w:cstheme="majorHAnsi"/>
+        </w:rPr>
+        <w:fldChar w:fldCharType="separate"/>
+      </w:r>
+      <w:r>
+        <w:rPr>
+          <w:rFonts w:asciiTheme="majorHAnsi" w:hAnsiTheme="majorHAnsi" w:cstheme="majorHAnsi"/>
+          <w:u w:val="single"/>
+        </w:rPr>
+        <w:t>System Architecture View</w:t>
+      </w:r>
+      <w:r>
+        <w:rPr>
+          <w:rFonts w:asciiTheme="majorHAnsi" w:hAnsiTheme="majorHAnsi" w:cstheme="majorHAnsi"/>
+          <w:u w:val="single"/>
+        </w:rPr>
+        <w:fldChar w:fldCharType="end"/>
+      </w:r>
+    </w:p>
+    <w:p>
+      <w:pPr>
+        <w:suppressAutoHyphens/>
+        <w:contextualSpacing/>
+        <w:rPr>
+          <w:rFonts w:asciiTheme="majorHAnsi" w:hAnsiTheme="majorHAnsi" w:cstheme="majorHAnsi"/>
+          <w:sz w:val="22"/>
+          <w:szCs w:val="22"/>
+        </w:rPr>
+      </w:pPr>
+    </w:p>
+    <w:p>
+      <w:pPr>
+        <w:suppressAutoHyphens/>
+        <w:contextualSpacing/>
+        <w:rPr>
+          <w:rFonts w:asciiTheme="majorHAnsi" w:hAnsiTheme="majorHAnsi" w:cstheme="majorHAnsi"/>
+          <w:sz w:val="22"/>
+          <w:szCs w:val="22"/>
+        </w:rPr>
+      </w:pPr>
+      <w:r>
+        <w:rPr>
+          <w:rFonts w:asciiTheme="majorHAnsi" w:hAnsiTheme="majorHAnsi" w:cstheme="majorHAnsi"/>
+          <w:sz w:val="22"/>
+          <w:szCs w:val="22"/>
+        </w:rPr>
+        <w:t>Not Required</w:t>
+      </w:r>
+    </w:p>
+    <w:p>
+      <w:pPr>
+        <w:suppressAutoHyphens/>
+        <w:contextualSpacing/>
+        <w:rPr>
+          <w:rFonts w:asciiTheme="majorHAnsi" w:hAnsiTheme="majorHAnsi" w:cstheme="majorHAnsi"/>
+          <w:sz w:val="22"/>
+          <w:szCs w:val="22"/>
+        </w:rPr>
+      </w:pPr>
+    </w:p>
+    <w:bookmarkStart w:id="10" w:name="_102g653q3xph" w:colFirst="0" w:colLast="0"/>
+    <w:bookmarkStart w:id="11" w:name="_8h2ehzxfam4o" w:colFirst="0" w:colLast="0"/>
     <w:bookmarkEnd w:id="10"/>
-    <w:p>
-      <w:pPr>
-        <w:pStyle w:val="Heading2"/>
-        <w:suppressAutoHyphens/>
-        <w:contextualSpacing/>
-        <w:rPr>
-          <w:rFonts w:asciiTheme="majorHAnsi" w:hAnsiTheme="majorHAnsi" w:cstheme="majorHAnsi"/>
-        </w:rPr>
-      </w:pPr>
-      <w:r>
-        <w:rPr>
-          <w:rFonts w:asciiTheme="majorHAnsi" w:hAnsiTheme="majorHAnsi" w:cstheme="majorHAnsi"/>
-        </w:rPr>
-        <w:fldChar w:fldCharType="begin"/>
-      </w:r>
-      <w:r>
-        <w:rPr>
-          <w:rFonts w:asciiTheme="majorHAnsi" w:hAnsiTheme="majorHAnsi" w:cstheme="majorHAnsi"/>
-        </w:rPr>
-        <w:instrText xml:space="preserve"> HYPERLINK \l "_ilbxbyevv6b6" \h </w:instrText>
-      </w:r>
-      <w:r>
-        <w:rPr>
-          <w:rFonts w:asciiTheme="majorHAnsi" w:hAnsiTheme="majorHAnsi" w:cstheme="majorHAnsi"/>
-        </w:rPr>
-        <w:fldChar w:fldCharType="separate"/>
-      </w:r>
-      <w:r>
-        <w:rPr>
-          <w:rFonts w:asciiTheme="majorHAnsi" w:hAnsiTheme="majorHAnsi" w:cstheme="majorHAnsi"/>
-          <w:u w:val="single"/>
-        </w:rPr>
-        <w:t>System Architecture View</w:t>
-      </w:r>
-      <w:r>
-        <w:rPr>
-          <w:rFonts w:asciiTheme="majorHAnsi" w:hAnsiTheme="majorHAnsi" w:cstheme="majorHAnsi"/>
-          <w:u w:val="single"/>
-        </w:rPr>
-        <w:fldChar w:fldCharType="end"/>
-      </w:r>
-    </w:p>
-    <w:p>
-      <w:pPr>
-        <w:suppressAutoHyphens/>
-        <w:contextualSpacing/>
-        <w:rPr>
-          <w:rFonts w:asciiTheme="majorHAnsi" w:hAnsiTheme="majorHAnsi" w:cstheme="majorHAnsi"/>
-          <w:sz w:val="22"/>
-          <w:szCs w:val="22"/>
-        </w:rPr>
-      </w:pPr>
-    </w:p>
-    <w:p>
-      <w:pPr>
-        <w:suppressAutoHyphens/>
-        <w:contextualSpacing/>
-        <w:rPr>
-          <w:rFonts w:asciiTheme="majorHAnsi" w:hAnsiTheme="majorHAnsi" w:cstheme="majorHAnsi"/>
-          <w:sz w:val="22"/>
-          <w:szCs w:val="22"/>
-        </w:rPr>
-      </w:pPr>
-      <w:r>
-        <w:rPr>
-          <w:rFonts w:asciiTheme="majorHAnsi" w:hAnsiTheme="majorHAnsi" w:cstheme="majorHAnsi"/>
-          <w:sz w:val="22"/>
-          <w:szCs w:val="22"/>
-        </w:rPr>
-        <w:t>Not Required</w:t>
-      </w:r>
-    </w:p>
-    <w:p>
-      <w:pPr>
-        <w:suppressAutoHyphens/>
-        <w:contextualSpacing/>
-        <w:rPr>
-          <w:rFonts w:asciiTheme="majorHAnsi" w:hAnsiTheme="majorHAnsi" w:cstheme="majorHAnsi"/>
-          <w:sz w:val="22"/>
-          <w:szCs w:val="22"/>
-        </w:rPr>
-      </w:pPr>
-    </w:p>
-    <w:bookmarkStart w:id="11" w:name="_102g653q3xph" w:colFirst="0" w:colLast="0"/>
-    <w:bookmarkStart w:id="12" w:name="_8h2ehzxfam4o" w:colFirst="0" w:colLast="0"/>
     <w:bookmarkEnd w:id="11"/>
-    <w:bookmarkEnd w:id="12"/>
     <w:p>
       <w:pPr>
         <w:pStyle w:val="Heading2"/>
@@ -2274,10 +2379,10 @@
           </wp:inline>
         </w:drawing>
       </w:r>
-      <w:bookmarkStart w:id="13" w:name="_frmyd3uzg9e2" w:colFirst="0" w:colLast="0"/>
-      <w:bookmarkStart w:id="14" w:name="_2o15spng8stw" w:colFirst="0" w:colLast="0"/>
+      <w:bookmarkStart w:id="12" w:name="_frmyd3uzg9e2" w:colFirst="0" w:colLast="0"/>
+      <w:bookmarkStart w:id="13" w:name="_2o15spng8stw" w:colFirst="0" w:colLast="0"/>
+      <w:bookmarkEnd w:id="12"/>
       <w:bookmarkEnd w:id="13"/>
-      <w:bookmarkEnd w:id="14"/>
     </w:p>
     <w:p>
       <w:pPr>
@@ -2314,8 +2419,8 @@
           <w:t>Evaluation</w:t>
         </w:r>
       </w:hyperlink>
-      <w:bookmarkStart w:id="15" w:name="_332preebysj3" w:colFirst="0" w:colLast="0"/>
-      <w:bookmarkEnd w:id="15"/>
+      <w:bookmarkStart w:id="14" w:name="_332preebysj3" w:colFirst="0" w:colLast="0"/>
+      <w:bookmarkEnd w:id="14"/>
     </w:p>
     <w:tbl>
       <w:tblPr>
@@ -3173,8 +3278,8 @@
           <w:u w:val="single"/>
         </w:rPr>
       </w:pPr>
-      <w:bookmarkStart w:id="16" w:name="_m8aleynsvzvc" w:colFirst="0" w:colLast="0"/>
-      <w:bookmarkEnd w:id="16"/>
+      <w:bookmarkStart w:id="15" w:name="_m8aleynsvzvc" w:colFirst="0" w:colLast="0"/>
+      <w:bookmarkEnd w:id="15"/>
       <w:r>
         <w:rPr>
           <w:rFonts w:asciiTheme="majorHAnsi" w:hAnsiTheme="majorHAnsi" w:cstheme="majorHAnsi"/>
@@ -3256,7 +3361,15 @@
           <w:sz w:val="22"/>
           <w:szCs w:val="22"/>
         </w:rPr>
-        <w:t>: &lt;Recommend an appropriate operating platform that will allow The Gaming Room to expand Draw It or Lose It to other computing environments.&gt;</w:t>
+        <w:t xml:space="preserve">: </w:t>
+      </w:r>
+      <w:r>
+        <w:rPr>
+          <w:rFonts w:asciiTheme="majorHAnsi" w:hAnsiTheme="majorHAnsi" w:cstheme="majorHAnsi"/>
+          <w:sz w:val="22"/>
+          <w:szCs w:val="22"/>
+        </w:rPr>
+        <w:t>For The Gaming Room’s Draw It or Lose It Operating Platform, I would recommend a Linux based server platform. Using a Linux based platform will allow Draw It or Lose It to be compatible across all the platforms that are required. The Linux platform is also very common in the industry, and it will not be difficult to find experienced personnel to develop, and work on this project.</w:t>
       </w:r>
     </w:p>
     <w:p>
@@ -3300,8 +3413,18 @@
           <w:sz w:val="22"/>
           <w:szCs w:val="22"/>
         </w:rPr>
-        <w:t>: &lt;Describe the details of the chosen operating platform architectures.&gt;</w:t>
-      </w:r>
+        <w:t xml:space="preserve">: </w:t>
+      </w:r>
+      <w:r>
+        <w:rPr>
+          <w:rFonts w:asciiTheme="majorHAnsi" w:hAnsiTheme="majorHAnsi" w:cstheme="majorHAnsi"/>
+          <w:sz w:val="22"/>
+          <w:szCs w:val="22"/>
+        </w:rPr>
+        <w:t>The Linux system architecture is what the MacOS is based off. Because of this, it is familiar to any users who use the mac operating system. On top of this, it is extremely common, which has lead many people to come up with systems that allow for effective communication with windows operating systems as well. Linux architectures are the most common and are very capable of cross platform communications.</w:t>
+      </w:r>
+      <w:bookmarkStart w:id="16" w:name="_GoBack"/>
+      <w:bookmarkEnd w:id="16"/>
     </w:p>
     <w:p>
       <w:pPr>
@@ -3343,7 +3466,15 @@
           <w:sz w:val="22"/>
           <w:szCs w:val="22"/>
         </w:rPr>
-        <w:t>: &lt;Identify an appropriate storage management system to be used with the recommended operating platform.&gt;</w:t>
+        <w:t xml:space="preserve">: </w:t>
+      </w:r>
+      <w:r>
+        <w:rPr>
+          <w:rFonts w:asciiTheme="majorHAnsi" w:hAnsiTheme="majorHAnsi" w:cstheme="majorHAnsi"/>
+          <w:sz w:val="22"/>
+          <w:szCs w:val="22"/>
+        </w:rPr>
+        <w:t>For server side storage, currently, we Draw It or Lose It does not require significant storage amounts. However, I would recommend significantly more storage than the minimum requirement. This will allow for significant future growth without requiring any hardware changes to our system. As far as types of memory, we want to use the fastest memory that is available.</w:t>
       </w:r>
     </w:p>
     <w:p>
@@ -3386,7 +3517,23 @@
           <w:sz w:val="22"/>
           <w:szCs w:val="22"/>
         </w:rPr>
-        <w:t>: &lt;Explain how the recommended operating platform uses memory management techniques for the Draw It or Lose It software.&gt;</w:t>
+        <w:t xml:space="preserve">: </w:t>
+      </w:r>
+      <w:r>
+        <w:rPr>
+          <w:rFonts w:asciiTheme="majorHAnsi" w:hAnsiTheme="majorHAnsi" w:cstheme="majorHAnsi"/>
+          <w:sz w:val="22"/>
+          <w:szCs w:val="22"/>
+        </w:rPr>
+        <w:t xml:space="preserve">To give our users the best experience that does not leave them waiting for image downloads, or use significant amounts of their data (on mobile), we will utilize some techniques. We will have the client systems store images locally on the device in local storage, or cache. This will allow us to utilize a “download once” approach. We will be able to expand the items that are stored locally when needed. This technique will allow us to prevent the user from constantly waiting for downloads and </w:t>
+      </w:r>
+      <w:r>
+        <w:rPr>
+          <w:rFonts w:asciiTheme="majorHAnsi" w:hAnsiTheme="majorHAnsi" w:cstheme="majorHAnsi"/>
+          <w:sz w:val="22"/>
+          <w:szCs w:val="22"/>
+        </w:rPr>
+        <w:t>using significant amounts of data. We will also be able to use the client device’s processing capabilities to manipulate images rather than saving various slightly different copies of the same image. This will reduce our memory sizes and download times.</w:t>
       </w:r>
     </w:p>
     <w:p>
@@ -3429,39 +3576,15 @@
           <w:sz w:val="22"/>
           <w:szCs w:val="22"/>
         </w:rPr>
-        <w:t xml:space="preserve">: &lt;Knowing that the client would like Draw It or Lose It to communicate between various platforms, explain how this may be accomplished with distributed software and the network that connects the devices. Consider the dependencies between the components within the distributed systems and networks (connectivity, outages, </w:t>
-      </w:r>
-      <w:r>
-        <w:rPr>
-          <w:rFonts w:asciiTheme="majorHAnsi" w:hAnsiTheme="majorHAnsi" w:cstheme="majorHAnsi"/>
-          <w:sz w:val="22"/>
-          <w:szCs w:val="22"/>
-        </w:rPr>
-        <w:t>and so on</w:t>
-      </w:r>
-      <w:r>
-        <w:rPr>
-          <w:rFonts w:asciiTheme="majorHAnsi" w:hAnsiTheme="majorHAnsi" w:cstheme="majorHAnsi"/>
-          <w:sz w:val="22"/>
-          <w:szCs w:val="22"/>
-        </w:rPr>
-        <w:t>)</w:t>
-      </w:r>
-      <w:r>
-        <w:rPr>
-          <w:rFonts w:asciiTheme="majorHAnsi" w:hAnsiTheme="majorHAnsi" w:cstheme="majorHAnsi"/>
-          <w:sz w:val="22"/>
-          <w:szCs w:val="22"/>
-        </w:rPr>
-        <w:t>.</w:t>
-      </w:r>
-      <w:r>
-        <w:rPr>
-          <w:rFonts w:asciiTheme="majorHAnsi" w:hAnsiTheme="majorHAnsi" w:cstheme="majorHAnsi"/>
-          <w:sz w:val="22"/>
-          <w:szCs w:val="22"/>
-        </w:rPr>
-        <w:t>&gt;</w:t>
+        <w:t xml:space="preserve">: </w:t>
+      </w:r>
+      <w:r>
+        <w:rPr>
+          <w:rFonts w:asciiTheme="majorHAnsi" w:hAnsiTheme="majorHAnsi" w:cstheme="majorHAnsi"/>
+          <w:sz w:val="22"/>
+          <w:szCs w:val="22"/>
+        </w:rPr>
+        <w:t>Draw It or Lose It must be able to communicate between various platforms. In order to accomplish this, we can leverage some common protocols that are available across platform. For example, we can utilize the RESTful communication scheme which will allow for us to communicate across any platform. This would include using JSON as a simple, yet effective way to transfer data across all the platforms we require.</w:t>
       </w:r>
     </w:p>
     <w:p>
@@ -3505,7 +3628,23 @@
           <w:sz w:val="22"/>
           <w:szCs w:val="22"/>
         </w:rPr>
-        <w:t>: &lt;Security is a must-have for the client. Explain how to protect user information on and between various platforms. Consider the user protection and security capabilities of the recommended operating platform.&gt;</w:t>
+        <w:t xml:space="preserve">: </w:t>
+      </w:r>
+      <w:r>
+        <w:rPr>
+          <w:rFonts w:asciiTheme="majorHAnsi" w:hAnsiTheme="majorHAnsi" w:cstheme="majorHAnsi"/>
+          <w:sz w:val="22"/>
+          <w:szCs w:val="22"/>
+        </w:rPr>
+        <w:t xml:space="preserve">Security is vital to the Draw It or Lose It project. In order to be successful we will need to be secure at all stages of the application. This will include having encrypted communication between client and servers. We can accomplish this by using the proper keys and encrypting data during transfer. We will also need to require users to have a strong username and password combination to secure their accounts. </w:t>
+      </w:r>
+      <w:r>
+        <w:rPr>
+          <w:rFonts w:asciiTheme="majorHAnsi" w:hAnsiTheme="majorHAnsi" w:cstheme="majorHAnsi"/>
+          <w:sz w:val="22"/>
+          <w:szCs w:val="22"/>
+        </w:rPr>
+        <w:t>At the server level, we will need to maintain various best practices such as using the need-to-know and principal of least privilege. These 2 techniques will be pivotal in preventing bad actors from causing significant damage even if they don manage to pass our initial security measures.</w:t>
       </w:r>
     </w:p>
     <w:p>

</xml_diff>